<commit_message>
able to create sourcepath name folder to targetpath folder
</commit_message>
<xml_diff>
--- a/project1resources.docx
+++ b/project1resources.docx
@@ -172,30 +172,6 @@
       <w:pPr>
         <w:spacing w:after="0" w:line="240" w:lineRule="auto"/>
       </w:pPr>
-      <w:r>
-        <w:t>Info for &lt;</w:t>
-      </w:r>
-      <w:proofErr w:type="spellStart"/>
-      <w:r>
-        <w:t>direct.h</w:t>
-      </w:r>
-      <w:proofErr w:type="spellEnd"/>
-      <w:r>
-        <w:t xml:space="preserve">&gt;: </w:t>
-      </w:r>
-      <w:hyperlink r:id="rId7" w:history="1">
-        <w:r>
-          <w:rPr>
-            <w:rStyle w:val="Hyperlink"/>
-          </w:rPr>
-          <w:t>https://en.wikipedia.org/wiki/Direct.h</w:t>
-        </w:r>
-      </w:hyperlink>
-    </w:p>
-    <w:p>
-      <w:pPr>
-        <w:spacing w:after="0" w:line="240" w:lineRule="auto"/>
-      </w:pPr>
     </w:p>
     <w:p>
       <w:pPr>
@@ -204,6 +180,8 @@
       <w:r>
         <w:t>An example of how to make a directory:</w:t>
       </w:r>
+      <w:bookmarkStart w:id="0" w:name="_GoBack"/>
+      <w:bookmarkEnd w:id="0"/>
     </w:p>
     <w:p>
       <w:pPr>
@@ -213,7 +191,7 @@
           <w:u w:val="single"/>
         </w:rPr>
       </w:pPr>
-      <w:hyperlink r:id="rId8" w:history="1">
+      <w:hyperlink r:id="rId7" w:history="1">
         <w:r>
           <w:rPr>
             <w:rStyle w:val="Hyperlink"/>
@@ -239,7 +217,7 @@
       <w:pPr>
         <w:spacing w:after="0" w:line="240" w:lineRule="auto"/>
       </w:pPr>
-      <w:hyperlink r:id="rId9" w:history="1">
+      <w:hyperlink r:id="rId8" w:history="1">
         <w:r>
           <w:rPr>
             <w:rStyle w:val="Hyperlink"/>
@@ -284,7 +262,7 @@
           <w:rStyle w:val="Hyperlink"/>
         </w:rPr>
       </w:pPr>
-      <w:hyperlink r:id="rId10" w:history="1">
+      <w:hyperlink r:id="rId9" w:history="1">
         <w:r>
           <w:rPr>
             <w:rStyle w:val="Hyperlink"/>
@@ -322,7 +300,15 @@
         <w:t>&gt;:</w:t>
       </w:r>
       <w:r>
-        <w:t xml:space="preserve"> THIS is requires with &lt;</w:t>
+        <w:t xml:space="preserve"> THIS is </w:t>
+      </w:r>
+      <w:proofErr w:type="gramStart"/>
+      <w:r>
+        <w:t>requires</w:t>
+      </w:r>
+      <w:proofErr w:type="gramEnd"/>
+      <w:r>
+        <w:t xml:space="preserve"> with &lt;</w:t>
       </w:r>
       <w:proofErr w:type="spellStart"/>
       <w:r>
@@ -330,19 +316,14 @@
       </w:r>
       <w:proofErr w:type="spellEnd"/>
       <w:r>
-        <w:t>&gt;</w:t>
-      </w:r>
-      <w:bookmarkStart w:id="0" w:name="_GoBack"/>
-      <w:bookmarkEnd w:id="0"/>
-      <w:r>
-        <w:t xml:space="preserve"> in order to create directories</w:t>
-      </w:r>
-    </w:p>
-    <w:p>
-      <w:pPr>
-        <w:spacing w:after="0" w:line="240" w:lineRule="auto"/>
-      </w:pPr>
-      <w:hyperlink r:id="rId11" w:history="1">
+        <w:t>&gt; in order to create directories</w:t>
+      </w:r>
+    </w:p>
+    <w:p>
+      <w:pPr>
+        <w:spacing w:after="0" w:line="240" w:lineRule="auto"/>
+      </w:pPr>
+      <w:hyperlink r:id="rId10" w:history="1">
         <w:r>
           <w:rPr>
             <w:rStyle w:val="Hyperlink"/>
@@ -360,6 +341,25 @@
       <w:pPr>
         <w:spacing w:after="0" w:line="240" w:lineRule="auto"/>
       </w:pPr>
+      <w:r>
+        <w:t>W</w:t>
+      </w:r>
+      <w:r>
+        <w:t>e assume that the source path and target path are given.</w:t>
+      </w:r>
+    </w:p>
+    <w:p>
+      <w:pPr>
+        <w:spacing w:after="0" w:line="240" w:lineRule="auto"/>
+      </w:pPr>
+    </w:p>
+    <w:p>
+      <w:pPr>
+        <w:spacing w:after="0" w:line="240" w:lineRule="auto"/>
+      </w:pPr>
+      <w:r>
+        <w:t xml:space="preserve">The target path should be a folder that </w:t>
+      </w:r>
     </w:p>
     <w:p>
       <w:pPr>

</xml_diff>